<commit_message>
Update Grading System Documentation.docx
</commit_message>
<xml_diff>
--- a/Documentation/Grading System Documentation.docx
+++ b/Documentation/Grading System Documentation.docx
@@ -516,127 +516,7 @@
           <w:sz w:val="24"/>
           <w:szCs w:val="24"/>
         </w:rPr>
-        <w:t>Grading system</w:t>
-      </w:r>
-      <w:r>
-        <w:rPr>
-          <w:rFonts w:ascii="Times New Roman" w:hAnsi="Times New Roman" w:cs="Times New Roman"/>
-          <w:sz w:val="24"/>
-          <w:szCs w:val="24"/>
-        </w:rPr>
-        <w:t>,</w:t>
-      </w:r>
-      <w:r>
-        <w:rPr>
-          <w:rFonts w:ascii="Times New Roman" w:hAnsi="Times New Roman" w:cs="Times New Roman"/>
-          <w:sz w:val="24"/>
-          <w:szCs w:val="24"/>
-        </w:rPr>
-        <w:t xml:space="preserve"> a</w:t>
-      </w:r>
-      <w:r>
-        <w:rPr>
-          <w:rFonts w:ascii="Times New Roman" w:hAnsi="Times New Roman" w:cs="Times New Roman"/>
-          <w:sz w:val="24"/>
-          <w:szCs w:val="24"/>
-        </w:rPr>
-        <w:t xml:space="preserve"> standardized measurement for various degrees of accomplishment in a course</w:t>
-      </w:r>
-      <w:r>
-        <w:rPr>
-          <w:rFonts w:ascii="Times New Roman" w:hAnsi="Times New Roman" w:cs="Times New Roman"/>
-          <w:sz w:val="24"/>
-          <w:szCs w:val="24"/>
-        </w:rPr>
-        <w:t>,</w:t>
-      </w:r>
-      <w:r>
-        <w:rPr>
-          <w:rFonts w:ascii="Times New Roman" w:hAnsi="Times New Roman" w:cs="Times New Roman"/>
-          <w:sz w:val="24"/>
-          <w:szCs w:val="24"/>
-        </w:rPr>
-        <w:t xml:space="preserve"> is the process of grading in education. In general, grading systems are used by educators to assess student performance on standard </w:t>
-      </w:r>
-      <w:r>
-        <w:rPr>
-          <w:rFonts w:ascii="Times New Roman" w:hAnsi="Times New Roman" w:cs="Times New Roman"/>
-          <w:sz w:val="24"/>
-          <w:szCs w:val="24"/>
-        </w:rPr>
-        <w:t>scales</w:t>
-      </w:r>
-      <w:r>
-        <w:rPr>
-          <w:rFonts w:ascii="Times New Roman" w:hAnsi="Times New Roman" w:cs="Times New Roman"/>
-          <w:sz w:val="24"/>
-          <w:szCs w:val="24"/>
-        </w:rPr>
-        <w:t>, which are based entirely on points and comprise grades like A-F or ranges like 1-10; typically, letters and numbers are used to denote the grades of students.</w:t>
-      </w:r>
-      <w:r>
-        <w:rPr>
-          <w:rFonts w:ascii="Times New Roman" w:hAnsi="Times New Roman" w:cs="Times New Roman"/>
-          <w:sz w:val="24"/>
-          <w:szCs w:val="24"/>
-        </w:rPr>
-        <w:t xml:space="preserve"> </w:t>
-      </w:r>
-      <w:r>
-        <w:rPr>
-          <w:rFonts w:ascii="Times New Roman" w:hAnsi="Times New Roman" w:cs="Times New Roman"/>
-          <w:sz w:val="24"/>
-          <w:szCs w:val="24"/>
-        </w:rPr>
-        <w:t>The g</w:t>
-      </w:r>
-      <w:r>
-        <w:rPr>
-          <w:rFonts w:ascii="Times New Roman" w:hAnsi="Times New Roman" w:cs="Times New Roman"/>
-          <w:sz w:val="24"/>
-          <w:szCs w:val="24"/>
-        </w:rPr>
-        <w:t>rading system's purpose</w:t>
-      </w:r>
-      <w:r>
-        <w:rPr>
-          <w:rFonts w:ascii="Times New Roman" w:hAnsi="Times New Roman" w:cs="Times New Roman"/>
-          <w:sz w:val="24"/>
-          <w:szCs w:val="24"/>
-        </w:rPr>
-        <w:t xml:space="preserve"> is</w:t>
-      </w:r>
-      <w:r>
-        <w:rPr>
-          <w:rFonts w:ascii="Times New Roman" w:hAnsi="Times New Roman" w:cs="Times New Roman"/>
-          <w:sz w:val="24"/>
-          <w:szCs w:val="24"/>
-        </w:rPr>
-        <w:t xml:space="preserve"> to provide </w:t>
-      </w:r>
-      <w:r>
-        <w:rPr>
-          <w:rFonts w:ascii="Times New Roman" w:hAnsi="Times New Roman" w:cs="Times New Roman"/>
-          <w:sz w:val="24"/>
-          <w:szCs w:val="24"/>
-        </w:rPr>
-        <w:t>students</w:t>
-      </w:r>
-      <w:r>
-        <w:rPr>
-          <w:rFonts w:ascii="Times New Roman" w:hAnsi="Times New Roman" w:cs="Times New Roman"/>
-          <w:sz w:val="24"/>
-          <w:szCs w:val="24"/>
-        </w:rPr>
-        <w:t xml:space="preserve"> with feedback so they may take control of their learning</w:t>
-      </w:r>
-      <w:r>
-        <w:rPr>
-          <w:rFonts w:ascii="Times New Roman" w:hAnsi="Times New Roman" w:cs="Times New Roman"/>
-          <w:sz w:val="24"/>
-          <w:szCs w:val="24"/>
-        </w:rPr>
-        <w:t>.</w:t>
+        <w:t>Grading system software for grading assignments is a useful tool for administrators and teachers. It can speed up the grading procedure, give students more precise and timely feedback, and aid teachers and administrators in monitoring student development. The use of grading system software has increased significantly during the past few years, improving both efficiency and accuracy of grading. Software for grading systems can let teachers spend less time marking and entering grades into the system. Teachers may track student grades and enter grades fast and efficiently using the software.</w:t>
       </w:r>
     </w:p>
     <w:p>
@@ -656,220 +536,24 @@
           <w:sz w:val="24"/>
           <w:szCs w:val="24"/>
         </w:rPr>
-        <w:t xml:space="preserve">Some universities in the Philippines use a </w:t>
-      </w:r>
-      <w:r>
-        <w:rPr>
-          <w:rFonts w:ascii="Times New Roman" w:hAnsi="Times New Roman" w:cs="Times New Roman"/>
-          <w:sz w:val="24"/>
-          <w:szCs w:val="24"/>
-        </w:rPr>
-        <w:t>5</w:t>
-      </w:r>
-      <w:r>
-        <w:rPr>
-          <w:rFonts w:ascii="Times New Roman" w:hAnsi="Times New Roman" w:cs="Times New Roman"/>
-          <w:sz w:val="24"/>
-          <w:szCs w:val="24"/>
-        </w:rPr>
-        <w:t>-Point Scale</w:t>
-      </w:r>
-      <w:r>
-        <w:rPr>
-          <w:rFonts w:ascii="Times New Roman" w:hAnsi="Times New Roman" w:cs="Times New Roman"/>
-          <w:sz w:val="24"/>
-          <w:szCs w:val="24"/>
-        </w:rPr>
-        <w:t xml:space="preserve">. </w:t>
-      </w:r>
-      <w:r>
-        <w:rPr>
-          <w:rFonts w:ascii="Times New Roman" w:hAnsi="Times New Roman" w:cs="Times New Roman"/>
-          <w:sz w:val="24"/>
-          <w:szCs w:val="24"/>
-        </w:rPr>
-        <w:t xml:space="preserve">In this system, a grade ranges from </w:t>
-      </w:r>
-      <w:r>
-        <w:rPr>
-          <w:rFonts w:ascii="Times New Roman" w:hAnsi="Times New Roman" w:cs="Times New Roman"/>
-          <w:sz w:val="24"/>
-          <w:szCs w:val="24"/>
-        </w:rPr>
-        <w:t>1</w:t>
-      </w:r>
-      <w:r>
-        <w:rPr>
-          <w:rFonts w:ascii="Times New Roman" w:hAnsi="Times New Roman" w:cs="Times New Roman"/>
-          <w:sz w:val="24"/>
-          <w:szCs w:val="24"/>
-        </w:rPr>
-        <w:t xml:space="preserve">.00 to </w:t>
-      </w:r>
-      <w:r>
-        <w:rPr>
-          <w:rFonts w:ascii="Times New Roman" w:hAnsi="Times New Roman" w:cs="Times New Roman"/>
-          <w:sz w:val="24"/>
-          <w:szCs w:val="24"/>
-        </w:rPr>
-        <w:t>5</w:t>
-      </w:r>
-      <w:r>
-        <w:rPr>
-          <w:rFonts w:ascii="Times New Roman" w:hAnsi="Times New Roman" w:cs="Times New Roman"/>
-          <w:sz w:val="24"/>
-          <w:szCs w:val="24"/>
-        </w:rPr>
-        <w:t xml:space="preserve">.00, with </w:t>
-      </w:r>
-      <w:r>
-        <w:rPr>
-          <w:rFonts w:ascii="Times New Roman" w:hAnsi="Times New Roman" w:cs="Times New Roman"/>
-          <w:sz w:val="24"/>
-          <w:szCs w:val="24"/>
-        </w:rPr>
-        <w:t>5</w:t>
-      </w:r>
-      <w:r>
-        <w:rPr>
-          <w:rFonts w:ascii="Times New Roman" w:hAnsi="Times New Roman" w:cs="Times New Roman"/>
-          <w:sz w:val="24"/>
-          <w:szCs w:val="24"/>
-        </w:rPr>
-        <w:t xml:space="preserve">.00 denoting a failing grade and </w:t>
-      </w:r>
-      <w:r>
-        <w:rPr>
-          <w:rFonts w:ascii="Times New Roman" w:hAnsi="Times New Roman" w:cs="Times New Roman"/>
-          <w:sz w:val="24"/>
-          <w:szCs w:val="24"/>
-        </w:rPr>
-        <w:t>1</w:t>
-      </w:r>
-      <w:r>
-        <w:rPr>
-          <w:rFonts w:ascii="Times New Roman" w:hAnsi="Times New Roman" w:cs="Times New Roman"/>
-          <w:sz w:val="24"/>
-          <w:szCs w:val="24"/>
-        </w:rPr>
-        <w:t>.00 the highest</w:t>
-      </w:r>
-      <w:r>
-        <w:rPr>
-          <w:rFonts w:ascii="Times New Roman" w:hAnsi="Times New Roman" w:cs="Times New Roman"/>
-          <w:sz w:val="24"/>
-          <w:szCs w:val="24"/>
-        </w:rPr>
-        <w:t>,</w:t>
-      </w:r>
-      <w:r>
-        <w:rPr>
-          <w:rFonts w:ascii="Times New Roman" w:hAnsi="Times New Roman" w:cs="Times New Roman"/>
-          <w:sz w:val="24"/>
-          <w:szCs w:val="24"/>
-        </w:rPr>
-        <w:t xml:space="preserve"> as well as </w:t>
-      </w:r>
-      <w:r>
-        <w:rPr>
-          <w:rFonts w:ascii="Times New Roman" w:hAnsi="Times New Roman" w:cs="Times New Roman"/>
-          <w:sz w:val="24"/>
-          <w:szCs w:val="24"/>
-        </w:rPr>
-        <w:t xml:space="preserve">a </w:t>
-      </w:r>
-      <w:r>
-        <w:rPr>
-          <w:rFonts w:ascii="Times New Roman" w:hAnsi="Times New Roman" w:cs="Times New Roman"/>
-          <w:sz w:val="24"/>
-          <w:szCs w:val="24"/>
-        </w:rPr>
-        <w:t>curriculum weighted average.</w:t>
-      </w:r>
-      <w:r>
-        <w:rPr>
-          <w:rFonts w:ascii="Times New Roman" w:hAnsi="Times New Roman" w:cs="Times New Roman"/>
-          <w:sz w:val="24"/>
-          <w:szCs w:val="24"/>
-        </w:rPr>
-        <w:t xml:space="preserve"> For Senior Highschool </w:t>
-      </w:r>
-      <w:r>
-        <w:rPr>
-          <w:rFonts w:ascii="Times New Roman" w:hAnsi="Times New Roman" w:cs="Times New Roman"/>
-          <w:sz w:val="24"/>
-          <w:szCs w:val="24"/>
-        </w:rPr>
-        <w:t xml:space="preserve">level </w:t>
-      </w:r>
-      <w:r>
-        <w:rPr>
-          <w:rFonts w:ascii="Times New Roman" w:hAnsi="Times New Roman" w:cs="Times New Roman"/>
-          <w:sz w:val="24"/>
-          <w:szCs w:val="24"/>
-        </w:rPr>
-        <w:t xml:space="preserve">and below, </w:t>
-      </w:r>
-      <w:r>
-        <w:rPr>
-          <w:rFonts w:ascii="Times New Roman" w:hAnsi="Times New Roman" w:cs="Times New Roman"/>
-          <w:sz w:val="24"/>
-          <w:szCs w:val="24"/>
-        </w:rPr>
-        <w:t>a</w:t>
-      </w:r>
-      <w:r>
-        <w:rPr>
-          <w:rFonts w:ascii="Times New Roman" w:hAnsi="Times New Roman" w:cs="Times New Roman"/>
-          <w:sz w:val="24"/>
-          <w:szCs w:val="24"/>
-        </w:rPr>
-        <w:t xml:space="preserve"> uniform and competency-based grading scheme is used in the K–12 Basic Education Program.</w:t>
-      </w:r>
-      <w:r>
-        <w:rPr>
-          <w:rFonts w:ascii="Times New Roman" w:hAnsi="Times New Roman" w:cs="Times New Roman"/>
-          <w:sz w:val="24"/>
-          <w:szCs w:val="24"/>
-        </w:rPr>
-        <w:t xml:space="preserve"> </w:t>
-      </w:r>
-      <w:r>
-        <w:rPr>
-          <w:rFonts w:ascii="Times New Roman" w:hAnsi="Times New Roman" w:cs="Times New Roman"/>
-          <w:sz w:val="24"/>
-          <w:szCs w:val="24"/>
-        </w:rPr>
-        <w:t>The weighted raw score of the students' summative assessments will serve as the basis for all grades.</w:t>
-      </w:r>
-      <w:r>
-        <w:rPr>
-          <w:rFonts w:ascii="Times New Roman" w:hAnsi="Times New Roman" w:cs="Times New Roman"/>
-          <w:sz w:val="24"/>
-          <w:szCs w:val="24"/>
-        </w:rPr>
-        <w:t xml:space="preserve"> The advantage of a grading system is that i</w:t>
-      </w:r>
-      <w:r>
-        <w:rPr>
-          <w:rFonts w:ascii="Times New Roman" w:hAnsi="Times New Roman" w:cs="Times New Roman"/>
-          <w:sz w:val="24"/>
-          <w:szCs w:val="24"/>
-        </w:rPr>
-        <w:t>t will reduce the misclassification of students based on their grades. High achievers won't engage in toxic rivalry anymore. The student will have more freedom and less social pressure as a result. It will result in an emphasis on creating a better learning environment.</w:t>
-      </w:r>
-    </w:p>
-    <w:p>
-      <w:pPr>
-        <w:spacing w:line="480" w:lineRule="auto"/>
-        <w:ind w:firstLine="720"/>
-        <w:jc w:val="both"/>
-        <w:rPr>
-          <w:rFonts w:ascii="Times New Roman" w:hAnsi="Times New Roman" w:cs="Times New Roman"/>
-          <w:sz w:val="24"/>
-          <w:szCs w:val="24"/>
-        </w:rPr>
-      </w:pPr>
+        <w:t xml:space="preserve">For professors, administrators, and students alike, grading system software is a potent tool. It can make grading easier, give students more accurate and timely feedback, and aid teachers and administrators in monitoring student development. Grading accuracy and efficiency have significantly increased as a result of the recent trend toward the usage of grading system software. The amount of time teachers </w:t>
+      </w:r>
+      <w:r>
+        <w:rPr>
+          <w:rFonts w:ascii="Times New Roman" w:hAnsi="Times New Roman" w:cs="Times New Roman"/>
+          <w:sz w:val="24"/>
+          <w:szCs w:val="24"/>
+        </w:rPr>
+        <w:t>spends</w:t>
+      </w:r>
+      <w:r>
+        <w:rPr>
+          <w:rFonts w:ascii="Times New Roman" w:hAnsi="Times New Roman" w:cs="Times New Roman"/>
+          <w:sz w:val="24"/>
+          <w:szCs w:val="24"/>
+        </w:rPr>
+        <w:t xml:space="preserve"> marking and entering grades into the system might be decreased with the use of grading system software. Teachers may enter grades and monitor student progress quickly and efficiently using the software.</w:t>
+      </w:r>
       <w:r>
         <w:rPr>
           <w:rFonts w:ascii="Times New Roman" w:hAnsi="Times New Roman" w:cs="Times New Roman"/>
@@ -1508,15 +1192,7 @@
           <w:sz w:val="24"/>
           <w:szCs w:val="24"/>
         </w:rPr>
-        <w:t xml:space="preserve">Students table consist of StudentID as the primary key for the table. The Students has a foreign key SectionID from the primary key SectionID in Sections table. Last name, First name, and Middle name with a variable character data </w:t>
-      </w:r>
-      <w:r>
-        <w:rPr>
-          <w:rFonts w:ascii="Times New Roman" w:hAnsi="Times New Roman" w:cs="Times New Roman"/>
-          <w:sz w:val="24"/>
-          <w:szCs w:val="24"/>
-        </w:rPr>
-        <w:t>type</w:t>
+        <w:t>Students table consist of StudentID as the primary key for the table. The Students has a foreign key SectionID from the primary key SectionID in Sections table. Last name, First name, and Middle name with a variable character data type</w:t>
       </w:r>
       <w:r>
         <w:rPr>
@@ -1548,15 +1224,7 @@
           <w:sz w:val="24"/>
           <w:szCs w:val="24"/>
         </w:rPr>
-        <w:t>nd</w:t>
-      </w:r>
-      <w:r>
-        <w:rPr>
-          <w:rFonts w:ascii="Times New Roman" w:hAnsi="Times New Roman" w:cs="Times New Roman"/>
-          <w:sz w:val="24"/>
-          <w:szCs w:val="24"/>
-        </w:rPr>
-        <w:t xml:space="preserve"> EnrollmentDate with a data type date.</w:t>
+        <w:t>nd EnrollmentDate with a data type date.</w:t>
       </w:r>
     </w:p>
     <w:p>
@@ -1611,23 +1279,7 @@
           <w:sz w:val="24"/>
           <w:szCs w:val="24"/>
         </w:rPr>
-        <w:t xml:space="preserve">Teacher_Subject table has </w:t>
-      </w:r>
-      <w:r>
-        <w:rPr>
-          <w:rFonts w:ascii="Times New Roman" w:hAnsi="Times New Roman" w:cs="Times New Roman"/>
-          <w:sz w:val="24"/>
-          <w:szCs w:val="24"/>
-        </w:rPr>
-        <w:t>two (2) composite key columns</w:t>
-      </w:r>
-      <w:r>
-        <w:rPr>
-          <w:rFonts w:ascii="Times New Roman" w:hAnsi="Times New Roman" w:cs="Times New Roman"/>
-          <w:sz w:val="24"/>
-          <w:szCs w:val="24"/>
-        </w:rPr>
-        <w:t>. First is the TeacherID from the TeachersID table. And the SubjectsID from the Subjects table.</w:t>
+        <w:t>Teacher_Subject table has two (2) composite key columns. First is the TeacherID from the TeachersID table. And the SubjectsID from the Subjects table.</w:t>
       </w:r>
     </w:p>
     <w:p>
@@ -1681,23 +1333,7 @@
           <w:sz w:val="24"/>
           <w:szCs w:val="24"/>
         </w:rPr>
-        <w:t xml:space="preserve">Grades table consist of GradeID as the primary key. The Grades table has a foreign key Stud_SubID from the primary key Stud_SubID in Students_Teacher_Subject table. It also </w:t>
-      </w:r>
-      <w:r>
-        <w:rPr>
-          <w:rFonts w:ascii="Times New Roman" w:hAnsi="Times New Roman" w:cs="Times New Roman"/>
-          <w:sz w:val="24"/>
-          <w:szCs w:val="24"/>
-        </w:rPr>
-        <w:t>consists</w:t>
-      </w:r>
-      <w:r>
-        <w:rPr>
-          <w:rFonts w:ascii="Times New Roman" w:hAnsi="Times New Roman" w:cs="Times New Roman"/>
-          <w:sz w:val="24"/>
-          <w:szCs w:val="24"/>
-        </w:rPr>
-        <w:t xml:space="preserve"> of Quarter with a integer data type and Grades with a decimal format 10, 2 data type.</w:t>
+        <w:t>Grades table consist of GradeID as the primary key. The Grades table has a foreign key Stud_SubID from the primary key Stud_SubID in Students_Teacher_Subject table. It also consists of Quarter with a integer data type and Grades with a decimal format 10, 2 data type.</w:t>
       </w:r>
     </w:p>
     <w:p>

</xml_diff>

<commit_message>
Updated All Documentation and Diagrams
</commit_message>
<xml_diff>
--- a/Documentation/Grading System Documentation.docx
+++ b/Documentation/Grading System Documentation.docx
@@ -892,8 +892,179 @@
           <w:sz w:val="24"/>
           <w:szCs w:val="24"/>
         </w:rPr>
-        <w:br w:type="page"/>
-      </w:r>
+        <w:t xml:space="preserve">Roles </w:t>
+      </w:r>
+      <w:r>
+        <w:rPr>
+          <w:rFonts w:ascii="Times New Roman" w:hAnsi="Times New Roman" w:cs="Times New Roman"/>
+          <w:sz w:val="24"/>
+          <w:szCs w:val="24"/>
+        </w:rPr>
+        <w:t>–</w:t>
+      </w:r>
+      <w:r>
+        <w:rPr>
+          <w:rFonts w:ascii="Times New Roman" w:hAnsi="Times New Roman" w:cs="Times New Roman"/>
+          <w:sz w:val="24"/>
+          <w:szCs w:val="24"/>
+        </w:rPr>
+        <w:t xml:space="preserve"> </w:t>
+      </w:r>
+      <w:r>
+        <w:rPr>
+          <w:rFonts w:ascii="Times New Roman" w:hAnsi="Times New Roman" w:cs="Times New Roman"/>
+          <w:sz w:val="24"/>
+          <w:szCs w:val="24"/>
+        </w:rPr>
+        <w:t xml:space="preserve">This </w:t>
+      </w:r>
+      <w:r>
+        <w:rPr>
+          <w:rFonts w:ascii="Times New Roman" w:hAnsi="Times New Roman" w:cs="Times New Roman"/>
+          <w:sz w:val="24"/>
+          <w:szCs w:val="24"/>
+        </w:rPr>
+        <w:t>defines the level of access for various users. The "</w:t>
+      </w:r>
+      <w:r>
+        <w:rPr>
+          <w:rFonts w:ascii="Times New Roman" w:hAnsi="Times New Roman" w:cs="Times New Roman"/>
+          <w:sz w:val="24"/>
+          <w:szCs w:val="24"/>
+        </w:rPr>
+        <w:t>S</w:t>
+      </w:r>
+      <w:r>
+        <w:rPr>
+          <w:rFonts w:ascii="Times New Roman" w:hAnsi="Times New Roman" w:cs="Times New Roman"/>
+          <w:sz w:val="24"/>
+          <w:szCs w:val="24"/>
+        </w:rPr>
+        <w:t xml:space="preserve">uper </w:t>
+      </w:r>
+      <w:r>
+        <w:rPr>
+          <w:rFonts w:ascii="Times New Roman" w:hAnsi="Times New Roman" w:cs="Times New Roman"/>
+          <w:sz w:val="24"/>
+          <w:szCs w:val="24"/>
+        </w:rPr>
+        <w:t>A</w:t>
+      </w:r>
+      <w:r>
+        <w:rPr>
+          <w:rFonts w:ascii="Times New Roman" w:hAnsi="Times New Roman" w:cs="Times New Roman"/>
+          <w:sz w:val="24"/>
+          <w:szCs w:val="24"/>
+        </w:rPr>
+        <w:t>dmin" has the highest level of access, known as "</w:t>
+      </w:r>
+      <w:r>
+        <w:rPr>
+          <w:rFonts w:ascii="Times New Roman" w:hAnsi="Times New Roman" w:cs="Times New Roman"/>
+          <w:sz w:val="24"/>
+          <w:szCs w:val="24"/>
+        </w:rPr>
+        <w:t>R</w:t>
+      </w:r>
+      <w:r>
+        <w:rPr>
+          <w:rFonts w:ascii="Times New Roman" w:hAnsi="Times New Roman" w:cs="Times New Roman"/>
+          <w:sz w:val="24"/>
+          <w:szCs w:val="24"/>
+        </w:rPr>
+        <w:t xml:space="preserve">oot </w:t>
+      </w:r>
+      <w:r>
+        <w:rPr>
+          <w:rFonts w:ascii="Times New Roman" w:hAnsi="Times New Roman" w:cs="Times New Roman"/>
+          <w:sz w:val="24"/>
+          <w:szCs w:val="24"/>
+        </w:rPr>
+        <w:t>A</w:t>
+      </w:r>
+      <w:r>
+        <w:rPr>
+          <w:rFonts w:ascii="Times New Roman" w:hAnsi="Times New Roman" w:cs="Times New Roman"/>
+          <w:sz w:val="24"/>
+          <w:szCs w:val="24"/>
+        </w:rPr>
+        <w:t>ccess," which allows them to perform any action on the database. The "</w:t>
+      </w:r>
+      <w:r>
+        <w:rPr>
+          <w:rFonts w:ascii="Times New Roman" w:hAnsi="Times New Roman" w:cs="Times New Roman"/>
+          <w:sz w:val="24"/>
+          <w:szCs w:val="24"/>
+        </w:rPr>
+        <w:t>U</w:t>
+      </w:r>
+      <w:r>
+        <w:rPr>
+          <w:rFonts w:ascii="Times New Roman" w:hAnsi="Times New Roman" w:cs="Times New Roman"/>
+          <w:sz w:val="24"/>
+          <w:szCs w:val="24"/>
+        </w:rPr>
+        <w:t xml:space="preserve">ser </w:t>
+      </w:r>
+      <w:r>
+        <w:rPr>
+          <w:rFonts w:ascii="Times New Roman" w:hAnsi="Times New Roman" w:cs="Times New Roman"/>
+          <w:sz w:val="24"/>
+          <w:szCs w:val="24"/>
+        </w:rPr>
+        <w:t>L</w:t>
+      </w:r>
+      <w:r>
+        <w:rPr>
+          <w:rFonts w:ascii="Times New Roman" w:hAnsi="Times New Roman" w:cs="Times New Roman"/>
+          <w:sz w:val="24"/>
+          <w:szCs w:val="24"/>
+        </w:rPr>
+        <w:t>evel 1" is granted both "READ" and "WRITE" permissions, while "</w:t>
+      </w:r>
+      <w:r>
+        <w:rPr>
+          <w:rFonts w:ascii="Times New Roman" w:hAnsi="Times New Roman" w:cs="Times New Roman"/>
+          <w:sz w:val="24"/>
+          <w:szCs w:val="24"/>
+        </w:rPr>
+        <w:t>U</w:t>
+      </w:r>
+      <w:r>
+        <w:rPr>
+          <w:rFonts w:ascii="Times New Roman" w:hAnsi="Times New Roman" w:cs="Times New Roman"/>
+          <w:sz w:val="24"/>
+          <w:szCs w:val="24"/>
+        </w:rPr>
+        <w:t xml:space="preserve">ser </w:t>
+      </w:r>
+      <w:r>
+        <w:rPr>
+          <w:rFonts w:ascii="Times New Roman" w:hAnsi="Times New Roman" w:cs="Times New Roman"/>
+          <w:sz w:val="24"/>
+          <w:szCs w:val="24"/>
+        </w:rPr>
+        <w:t>L</w:t>
+      </w:r>
+      <w:r>
+        <w:rPr>
+          <w:rFonts w:ascii="Times New Roman" w:hAnsi="Times New Roman" w:cs="Times New Roman"/>
+          <w:sz w:val="24"/>
+          <w:szCs w:val="24"/>
+        </w:rPr>
+        <w:t>evel 2" is granted only "READ" permissions.</w:t>
+      </w:r>
+    </w:p>
+    <w:p>
+      <w:pPr>
+        <w:spacing w:line="480" w:lineRule="auto"/>
+        <w:jc w:val="both"/>
+        <w:rPr>
+          <w:rFonts w:ascii="Times New Roman" w:hAnsi="Times New Roman" w:cs="Times New Roman"/>
+          <w:sz w:val="24"/>
+          <w:szCs w:val="24"/>
+        </w:rPr>
+      </w:pPr>
     </w:p>
     <w:p>
       <w:pPr>
@@ -968,19 +1139,17 @@
       <w:pPr>
         <w:keepNext/>
         <w:spacing w:line="480" w:lineRule="auto"/>
-      </w:pPr>
-      <w:r>
-        <w:rPr>
-          <w:rFonts w:ascii="Times New Roman" w:hAnsi="Times New Roman" w:cs="Times New Roman"/>
+        <w:jc w:val="center"/>
+      </w:pPr>
+      <w:r>
+        <w:rPr>
           <w:noProof/>
-          <w:sz w:val="24"/>
-          <w:szCs w:val="24"/>
         </w:rPr>
         <w:drawing>
-          <wp:inline distT="0" distB="0" distL="0" distR="0" wp14:anchorId="09BAE4ED" wp14:editId="7B86EE28">
-            <wp:extent cx="5021580" cy="3048000"/>
-            <wp:effectExtent l="0" t="0" r="7620" b="0"/>
-            <wp:docPr id="3" name="Picture 3"/>
+          <wp:inline distT="0" distB="0" distL="0" distR="0" wp14:anchorId="12A42A03" wp14:editId="4A267F13">
+            <wp:extent cx="5029200" cy="3077210"/>
+            <wp:effectExtent l="0" t="0" r="0" b="8890"/>
+            <wp:docPr id="12" name="Picture 12" descr="Diagram&#10;&#10;Description automatically generated"/>
             <wp:cNvGraphicFramePr>
               <a:graphicFrameLocks xmlns:a="http://schemas.openxmlformats.org/drawingml/2006/main" noChangeAspect="1"/>
             </wp:cNvGraphicFramePr>
@@ -988,7 +1157,7 @@
               <a:graphicData uri="http://schemas.openxmlformats.org/drawingml/2006/picture">
                 <pic:pic xmlns:pic="http://schemas.openxmlformats.org/drawingml/2006/picture">
                   <pic:nvPicPr>
-                    <pic:cNvPr id="0" name="Picture 3"/>
+                    <pic:cNvPr id="12" name="Picture 12" descr="Diagram&#10;&#10;Description automatically generated"/>
                     <pic:cNvPicPr>
                       <a:picLocks noChangeAspect="1" noChangeArrowheads="1"/>
                     </pic:cNvPicPr>
@@ -1009,7 +1178,7 @@
                   <pic:spPr bwMode="auto">
                     <a:xfrm>
                       <a:off x="0" y="0"/>
-                      <a:ext cx="5021580" cy="3048000"/>
+                      <a:ext cx="5029200" cy="3077210"/>
                     </a:xfrm>
                     <a:prstGeom prst="rect">
                       <a:avLst/>
@@ -1242,7 +1411,41 @@
           <w:sz w:val="24"/>
           <w:szCs w:val="24"/>
         </w:rPr>
-        <w:t xml:space="preserve"> has a foreign key SectionID from the primary key SectionID in Sections table. Last name, First name, and Middle name with a variable character data type</w:t>
+        <w:t xml:space="preserve"> has a </w:t>
+      </w:r>
+      <w:r>
+        <w:rPr>
+          <w:rFonts w:ascii="Times New Roman" w:hAnsi="Times New Roman" w:cs="Times New Roman"/>
+          <w:sz w:val="24"/>
+          <w:szCs w:val="24"/>
+        </w:rPr>
+        <w:t>composite</w:t>
+      </w:r>
+      <w:r>
+        <w:rPr>
+          <w:rFonts w:ascii="Times New Roman" w:hAnsi="Times New Roman" w:cs="Times New Roman"/>
+          <w:sz w:val="24"/>
+          <w:szCs w:val="24"/>
+        </w:rPr>
+        <w:t xml:space="preserve"> key </w:t>
+      </w:r>
+      <w:proofErr w:type="spellStart"/>
+      <w:r>
+        <w:rPr>
+          <w:rFonts w:ascii="Times New Roman" w:hAnsi="Times New Roman" w:cs="Times New Roman"/>
+          <w:sz w:val="24"/>
+          <w:szCs w:val="24"/>
+        </w:rPr>
+        <w:t>SectionID</w:t>
+      </w:r>
+      <w:proofErr w:type="spellEnd"/>
+      <w:r>
+        <w:rPr>
+          <w:rFonts w:ascii="Times New Roman" w:hAnsi="Times New Roman" w:cs="Times New Roman"/>
+          <w:sz w:val="24"/>
+          <w:szCs w:val="24"/>
+        </w:rPr>
+        <w:t xml:space="preserve"> from the primary key SectionID in Sections table. Last name, First name, and Middle name with a variable character data type</w:t>
       </w:r>
       <w:r>
         <w:rPr>
@@ -1366,7 +1569,23 @@
           <w:sz w:val="24"/>
           <w:szCs w:val="24"/>
         </w:rPr>
-        <w:t xml:space="preserve">_Teacher_Subject table consist of three (3) </w:t>
+        <w:t>_Teacher_Subject table consist of three (</w:t>
+      </w:r>
+      <w:r>
+        <w:rPr>
+          <w:rFonts w:ascii="Times New Roman" w:hAnsi="Times New Roman" w:cs="Times New Roman"/>
+          <w:sz w:val="24"/>
+          <w:szCs w:val="24"/>
+        </w:rPr>
+        <w:t>4</w:t>
+      </w:r>
+      <w:r>
+        <w:rPr>
+          <w:rFonts w:ascii="Times New Roman" w:hAnsi="Times New Roman" w:cs="Times New Roman"/>
+          <w:sz w:val="24"/>
+          <w:szCs w:val="24"/>
+        </w:rPr>
+        <w:t xml:space="preserve">) </w:t>
       </w:r>
       <w:r>
         <w:rPr>
@@ -1382,7 +1601,69 @@
           <w:sz w:val="24"/>
           <w:szCs w:val="24"/>
         </w:rPr>
-        <w:t xml:space="preserve"> key columns. StudentID from the primary key StudentID in Students table, TeacherID from the primary key TeacherID in Teachers table, and SubjectID from the primary key SubjectID in Subjects table. It also has a column SchoolYear with a variable character data type.</w:t>
+        <w:t xml:space="preserve"> key columns. StudentID from the primary key </w:t>
+      </w:r>
+      <w:proofErr w:type="spellStart"/>
+      <w:r>
+        <w:rPr>
+          <w:rFonts w:ascii="Times New Roman" w:hAnsi="Times New Roman" w:cs="Times New Roman"/>
+          <w:sz w:val="24"/>
+          <w:szCs w:val="24"/>
+        </w:rPr>
+        <w:t>StudentID</w:t>
+      </w:r>
+      <w:proofErr w:type="spellEnd"/>
+      <w:r>
+        <w:rPr>
+          <w:rFonts w:ascii="Times New Roman" w:hAnsi="Times New Roman" w:cs="Times New Roman"/>
+          <w:sz w:val="24"/>
+          <w:szCs w:val="24"/>
+        </w:rPr>
+        <w:t xml:space="preserve"> in Students table,</w:t>
+      </w:r>
+      <w:r>
+        <w:rPr>
+          <w:rFonts w:ascii="Times New Roman" w:hAnsi="Times New Roman" w:cs="Times New Roman"/>
+          <w:sz w:val="24"/>
+          <w:szCs w:val="24"/>
+        </w:rPr>
+        <w:t xml:space="preserve"> </w:t>
+      </w:r>
+      <w:proofErr w:type="spellStart"/>
+      <w:proofErr w:type="gramStart"/>
+      <w:r>
+        <w:rPr>
+          <w:rFonts w:ascii="Times New Roman" w:hAnsi="Times New Roman" w:cs="Times New Roman"/>
+          <w:sz w:val="24"/>
+          <w:szCs w:val="24"/>
+        </w:rPr>
+        <w:t>SectionID</w:t>
+      </w:r>
+      <w:proofErr w:type="spellEnd"/>
+      <w:r>
+        <w:rPr>
+          <w:rFonts w:ascii="Times New Roman" w:hAnsi="Times New Roman" w:cs="Times New Roman"/>
+          <w:sz w:val="24"/>
+          <w:szCs w:val="24"/>
+        </w:rPr>
+        <w:t xml:space="preserve">  from</w:t>
+      </w:r>
+      <w:proofErr w:type="gramEnd"/>
+      <w:r>
+        <w:rPr>
+          <w:rFonts w:ascii="Times New Roman" w:hAnsi="Times New Roman" w:cs="Times New Roman"/>
+          <w:sz w:val="24"/>
+          <w:szCs w:val="24"/>
+        </w:rPr>
+        <w:t xml:space="preserve"> composite key from Student table,</w:t>
+      </w:r>
+      <w:r>
+        <w:rPr>
+          <w:rFonts w:ascii="Times New Roman" w:hAnsi="Times New Roman" w:cs="Times New Roman"/>
+          <w:sz w:val="24"/>
+          <w:szCs w:val="24"/>
+        </w:rPr>
+        <w:t xml:space="preserve"> TeacherID from the primary key TeacherID in Teachers table, and SubjectID from the primary key SubjectID in Subjects table. It also has a column SchoolYear with a variable character data type.</w:t>
       </w:r>
     </w:p>
     <w:p>
@@ -1417,7 +1698,23 @@
           <w:sz w:val="24"/>
           <w:szCs w:val="24"/>
         </w:rPr>
-        <w:t xml:space="preserve">three (3) </w:t>
+        <w:t>three (</w:t>
+      </w:r>
+      <w:r>
+        <w:rPr>
+          <w:rFonts w:ascii="Times New Roman" w:hAnsi="Times New Roman" w:cs="Times New Roman"/>
+          <w:sz w:val="24"/>
+          <w:szCs w:val="24"/>
+        </w:rPr>
+        <w:t>4</w:t>
+      </w:r>
+      <w:r>
+        <w:rPr>
+          <w:rFonts w:ascii="Times New Roman" w:hAnsi="Times New Roman" w:cs="Times New Roman"/>
+          <w:sz w:val="24"/>
+          <w:szCs w:val="24"/>
+        </w:rPr>
+        <w:t xml:space="preserve">) </w:t>
       </w:r>
       <w:r>
         <w:rPr>
@@ -1475,7 +1772,15 @@
           <w:sz w:val="24"/>
           <w:szCs w:val="24"/>
         </w:rPr>
-        <w:t xml:space="preserve">, and </w:t>
+        <w:t>,</w:t>
+      </w:r>
+      <w:r>
+        <w:rPr>
+          <w:rFonts w:ascii="Times New Roman" w:hAnsi="Times New Roman" w:cs="Times New Roman"/>
+          <w:sz w:val="24"/>
+          <w:szCs w:val="24"/>
+        </w:rPr>
+        <w:t xml:space="preserve"> </w:t>
       </w:r>
       <w:proofErr w:type="spellStart"/>
       <w:r>
@@ -1484,6 +1789,32 @@
           <w:sz w:val="24"/>
           <w:szCs w:val="24"/>
         </w:rPr>
+        <w:t>SectionID</w:t>
+      </w:r>
+      <w:proofErr w:type="spellEnd"/>
+      <w:r>
+        <w:rPr>
+          <w:rFonts w:ascii="Times New Roman" w:hAnsi="Times New Roman" w:cs="Times New Roman"/>
+          <w:sz w:val="24"/>
+          <w:szCs w:val="24"/>
+        </w:rPr>
+        <w:t>,</w:t>
+      </w:r>
+      <w:r>
+        <w:rPr>
+          <w:rFonts w:ascii="Times New Roman" w:hAnsi="Times New Roman" w:cs="Times New Roman"/>
+          <w:sz w:val="24"/>
+          <w:szCs w:val="24"/>
+        </w:rPr>
+        <w:t xml:space="preserve"> and </w:t>
+      </w:r>
+      <w:proofErr w:type="spellStart"/>
+      <w:r>
+        <w:rPr>
+          <w:rFonts w:ascii="Times New Roman" w:hAnsi="Times New Roman" w:cs="Times New Roman"/>
+          <w:sz w:val="24"/>
+          <w:szCs w:val="24"/>
+        </w:rPr>
         <w:t>SubjectID</w:t>
       </w:r>
       <w:proofErr w:type="spellEnd"/>
@@ -1563,19 +1894,14 @@
       </w:pPr>
       <w:r>
         <w:rPr>
-          <w:rFonts w:ascii="Times New Roman" w:hAnsi="Times New Roman" w:cs="Times New Roman"/>
-          <w:b/>
-          <w:bCs/>
           <w:noProof/>
-          <w:sz w:val="24"/>
-          <w:szCs w:val="24"/>
         </w:rPr>
         <w:lastRenderedPageBreak/>
         <w:drawing>
-          <wp:inline distT="0" distB="0" distL="0" distR="0" wp14:anchorId="7C16510A" wp14:editId="71D0EA20">
-            <wp:extent cx="5021580" cy="3627120"/>
-            <wp:effectExtent l="0" t="0" r="7620" b="0"/>
-            <wp:docPr id="11" name="Picture 11"/>
+          <wp:inline distT="0" distB="0" distL="0" distR="0" wp14:anchorId="6CAB9148" wp14:editId="547678B9">
+            <wp:extent cx="5029200" cy="4173855"/>
+            <wp:effectExtent l="0" t="0" r="0" b="0"/>
+            <wp:docPr id="13" name="Picture 13" descr="Graphical user interface, diagram&#10;&#10;Description automatically generated"/>
             <wp:cNvGraphicFramePr>
               <a:graphicFrameLocks xmlns:a="http://schemas.openxmlformats.org/drawingml/2006/main" noChangeAspect="1"/>
             </wp:cNvGraphicFramePr>
@@ -1583,7 +1909,7 @@
               <a:graphicData uri="http://schemas.openxmlformats.org/drawingml/2006/picture">
                 <pic:pic xmlns:pic="http://schemas.openxmlformats.org/drawingml/2006/picture">
                   <pic:nvPicPr>
-                    <pic:cNvPr id="0" name="Picture 1"/>
+                    <pic:cNvPr id="13" name="Picture 13" descr="Graphical user interface, diagram&#10;&#10;Description automatically generated"/>
                     <pic:cNvPicPr>
                       <a:picLocks noChangeAspect="1" noChangeArrowheads="1"/>
                     </pic:cNvPicPr>
@@ -1604,7 +1930,7 @@
                   <pic:spPr bwMode="auto">
                     <a:xfrm>
                       <a:off x="0" y="0"/>
-                      <a:ext cx="5021580" cy="3627120"/>
+                      <a:ext cx="5029200" cy="4173855"/>
                     </a:xfrm>
                     <a:prstGeom prst="rect">
                       <a:avLst/>
@@ -1771,6 +2097,7 @@
     <w:p>
       <w:pPr>
         <w:keepNext/>
+        <w:jc w:val="center"/>
       </w:pPr>
       <w:r>
         <w:rPr>
@@ -1778,10 +2105,10 @@
         </w:rPr>
         <w:lastRenderedPageBreak/>
         <w:drawing>
-          <wp:inline distT="0" distB="0" distL="0" distR="0" wp14:anchorId="426F9178" wp14:editId="532471BF">
-            <wp:extent cx="5022215" cy="4717415"/>
-            <wp:effectExtent l="0" t="0" r="6985" b="6985"/>
-            <wp:docPr id="5" name="Picture 5"/>
+          <wp:inline distT="0" distB="0" distL="0" distR="0" wp14:anchorId="003033CD" wp14:editId="5A38F12D">
+            <wp:extent cx="5029200" cy="4712335"/>
+            <wp:effectExtent l="0" t="0" r="0" b="0"/>
+            <wp:docPr id="14" name="Picture 14" descr="Diagram&#10;&#10;Description automatically generated"/>
             <wp:cNvGraphicFramePr>
               <a:graphicFrameLocks xmlns:a="http://schemas.openxmlformats.org/drawingml/2006/main" noChangeAspect="1"/>
             </wp:cNvGraphicFramePr>
@@ -1789,7 +2116,7 @@
               <a:graphicData uri="http://schemas.openxmlformats.org/drawingml/2006/picture">
                 <pic:pic xmlns:pic="http://schemas.openxmlformats.org/drawingml/2006/picture">
                   <pic:nvPicPr>
-                    <pic:cNvPr id="0" name="Picture 5"/>
+                    <pic:cNvPr id="14" name="Picture 14" descr="Diagram&#10;&#10;Description automatically generated"/>
                     <pic:cNvPicPr>
                       <a:picLocks noChangeAspect="1" noChangeArrowheads="1"/>
                     </pic:cNvPicPr>
@@ -1810,7 +2137,7 @@
                   <pic:spPr bwMode="auto">
                     <a:xfrm>
                       <a:off x="0" y="0"/>
-                      <a:ext cx="5022215" cy="4717415"/>
+                      <a:ext cx="5029200" cy="4712335"/>
                     </a:xfrm>
                     <a:prstGeom prst="rect">
                       <a:avLst/>
@@ -1859,10 +2186,10 @@
         </w:rPr>
         <w:lastRenderedPageBreak/>
         <w:drawing>
-          <wp:inline distT="0" distB="0" distL="0" distR="0" wp14:anchorId="7CA52124" wp14:editId="1F84A9A2">
-            <wp:extent cx="5022215" cy="6546215"/>
-            <wp:effectExtent l="0" t="0" r="6985" b="6985"/>
-            <wp:docPr id="6" name="Picture 6" descr="Diagram&#10;&#10;Description automatically generated"/>
+          <wp:inline distT="0" distB="0" distL="0" distR="0" wp14:anchorId="73F613CE" wp14:editId="6C796E25">
+            <wp:extent cx="5029200" cy="6505575"/>
+            <wp:effectExtent l="0" t="0" r="0" b="9525"/>
+            <wp:docPr id="15" name="Picture 15" descr="Diagram, engineering drawing&#10;&#10;Description automatically generated"/>
             <wp:cNvGraphicFramePr>
               <a:graphicFrameLocks xmlns:a="http://schemas.openxmlformats.org/drawingml/2006/main" noChangeAspect="1"/>
             </wp:cNvGraphicFramePr>
@@ -1870,7 +2197,7 @@
               <a:graphicData uri="http://schemas.openxmlformats.org/drawingml/2006/picture">
                 <pic:pic xmlns:pic="http://schemas.openxmlformats.org/drawingml/2006/picture">
                   <pic:nvPicPr>
-                    <pic:cNvPr id="6" name="Picture 6" descr="Diagram&#10;&#10;Description automatically generated"/>
+                    <pic:cNvPr id="15" name="Picture 15" descr="Diagram, engineering drawing&#10;&#10;Description automatically generated"/>
                     <pic:cNvPicPr>
                       <a:picLocks noChangeAspect="1" noChangeArrowheads="1"/>
                     </pic:cNvPicPr>
@@ -1891,7 +2218,7 @@
                   <pic:spPr bwMode="auto">
                     <a:xfrm>
                       <a:off x="0" y="0"/>
-                      <a:ext cx="5022215" cy="6546215"/>
+                      <a:ext cx="5029200" cy="6505575"/>
                     </a:xfrm>
                     <a:prstGeom prst="rect">
                       <a:avLst/>
@@ -1926,20 +2253,18 @@
       <w:pPr>
         <w:keepNext/>
         <w:spacing w:line="480" w:lineRule="auto"/>
-      </w:pPr>
-      <w:r>
-        <w:rPr>
-          <w:rFonts w:ascii="Times New Roman" w:hAnsi="Times New Roman" w:cs="Times New Roman"/>
+        <w:jc w:val="center"/>
+      </w:pPr>
+      <w:r>
+        <w:rPr>
           <w:noProof/>
-          <w:sz w:val="24"/>
-          <w:szCs w:val="24"/>
         </w:rPr>
         <w:lastRenderedPageBreak/>
         <w:drawing>
-          <wp:inline distT="0" distB="0" distL="0" distR="0" wp14:anchorId="4A85E0C2" wp14:editId="3D1AD28C">
-            <wp:extent cx="4987925" cy="5313045"/>
-            <wp:effectExtent l="0" t="0" r="3175" b="1905"/>
-            <wp:docPr id="7" name="Picture 7"/>
+          <wp:inline distT="0" distB="0" distL="0" distR="0" wp14:anchorId="57AD99F7" wp14:editId="450A8599">
+            <wp:extent cx="5029200" cy="5311775"/>
+            <wp:effectExtent l="0" t="0" r="0" b="3175"/>
+            <wp:docPr id="16" name="Picture 16" descr="Diagram&#10;&#10;Description automatically generated"/>
             <wp:cNvGraphicFramePr>
               <a:graphicFrameLocks xmlns:a="http://schemas.openxmlformats.org/drawingml/2006/main" noChangeAspect="1"/>
             </wp:cNvGraphicFramePr>
@@ -1947,7 +2272,7 @@
               <a:graphicData uri="http://schemas.openxmlformats.org/drawingml/2006/picture">
                 <pic:pic xmlns:pic="http://schemas.openxmlformats.org/drawingml/2006/picture">
                   <pic:nvPicPr>
-                    <pic:cNvPr id="0" name="Picture 7"/>
+                    <pic:cNvPr id="16" name="Picture 16" descr="Diagram&#10;&#10;Description automatically generated"/>
                     <pic:cNvPicPr>
                       <a:picLocks noChangeAspect="1" noChangeArrowheads="1"/>
                     </pic:cNvPicPr>
@@ -1968,7 +2293,7 @@
                   <pic:spPr bwMode="auto">
                     <a:xfrm>
                       <a:off x="0" y="0"/>
-                      <a:ext cx="4987925" cy="5313045"/>
+                      <a:ext cx="5029200" cy="5311775"/>
                     </a:xfrm>
                     <a:prstGeom prst="rect">
                       <a:avLst/>
@@ -2113,6 +2438,7 @@
       <w:pPr>
         <w:keepNext/>
         <w:spacing w:line="480" w:lineRule="auto"/>
+        <w:jc w:val="center"/>
       </w:pPr>
       <w:r>
         <w:rPr>
@@ -2226,16 +2552,13 @@
       </w:pPr>
       <w:r>
         <w:rPr>
-          <w:rFonts w:ascii="Times New Roman" w:hAnsi="Times New Roman" w:cs="Times New Roman"/>
           <w:noProof/>
-          <w:sz w:val="24"/>
-          <w:szCs w:val="24"/>
         </w:rPr>
         <w:drawing>
-          <wp:inline distT="0" distB="0" distL="0" distR="0" wp14:anchorId="680F600D" wp14:editId="38D910B6">
-            <wp:extent cx="6976872" cy="2441448"/>
-            <wp:effectExtent l="953" t="0" r="0" b="0"/>
-            <wp:docPr id="2" name="Picture 2"/>
+          <wp:inline distT="0" distB="0" distL="0" distR="0" wp14:anchorId="7C94298A" wp14:editId="473DC8C9">
+            <wp:extent cx="7342708" cy="2561604"/>
+            <wp:effectExtent l="9208" t="0" r="952" b="953"/>
+            <wp:docPr id="17" name="Picture 17" descr="Diagram&#10;&#10;Description automatically generated"/>
             <wp:cNvGraphicFramePr>
               <a:graphicFrameLocks xmlns:a="http://schemas.openxmlformats.org/drawingml/2006/main" noChangeAspect="1"/>
             </wp:cNvGraphicFramePr>
@@ -2243,7 +2566,7 @@
               <a:graphicData uri="http://schemas.openxmlformats.org/drawingml/2006/picture">
                 <pic:pic xmlns:pic="http://schemas.openxmlformats.org/drawingml/2006/picture">
                   <pic:nvPicPr>
-                    <pic:cNvPr id="0" name="Picture 2"/>
+                    <pic:cNvPr id="17" name="Picture 17" descr="Diagram&#10;&#10;Description automatically generated"/>
                     <pic:cNvPicPr>
                       <a:picLocks noChangeAspect="1" noChangeArrowheads="1"/>
                     </pic:cNvPicPr>
@@ -2264,7 +2587,7 @@
                   <pic:spPr bwMode="auto">
                     <a:xfrm rot="16200000">
                       <a:off x="0" y="0"/>
-                      <a:ext cx="6976872" cy="2441448"/>
+                      <a:ext cx="7432889" cy="2593065"/>
                     </a:xfrm>
                     <a:prstGeom prst="rect">
                       <a:avLst/>
@@ -2335,7 +2658,6 @@
           <w:sz w:val="24"/>
           <w:szCs w:val="24"/>
         </w:rPr>
-        <w:lastRenderedPageBreak/>
         <w:t>Hierarchical Input Process Output</w:t>
       </w:r>
     </w:p>
@@ -2343,6 +2665,7 @@
       <w:pPr>
         <w:keepNext/>
         <w:spacing w:line="480" w:lineRule="auto"/>
+        <w:jc w:val="center"/>
       </w:pPr>
       <w:r>
         <w:rPr>
@@ -2352,9 +2675,9 @@
           <w:szCs w:val="24"/>
         </w:rPr>
         <w:drawing>
-          <wp:inline distT="0" distB="0" distL="0" distR="0" wp14:anchorId="56B7AAD7" wp14:editId="3F156D44">
-            <wp:extent cx="7333488" cy="4270248"/>
-            <wp:effectExtent l="7620" t="0" r="8890" b="8890"/>
+          <wp:inline distT="0" distB="0" distL="0" distR="0" wp14:anchorId="56B7AAD7" wp14:editId="79DA486A">
+            <wp:extent cx="6893272" cy="4013913"/>
+            <wp:effectExtent l="0" t="8255" r="0" b="0"/>
             <wp:docPr id="1" name="Picture 1"/>
             <wp:cNvGraphicFramePr>
               <a:graphicFrameLocks xmlns:a="http://schemas.openxmlformats.org/drawingml/2006/main" noChangeAspect="1"/>
@@ -2369,7 +2692,7 @@
                     </pic:cNvPicPr>
                   </pic:nvPicPr>
                   <pic:blipFill>
-                    <a:blip r:embed="rId17">
+                    <a:blip r:embed="rId17" cstate="print">
                       <a:extLst>
                         <a:ext uri="{28A0092B-C50C-407E-A947-70E740481C1C}">
                           <a14:useLocalDpi xmlns:a14="http://schemas.microsoft.com/office/drawing/2010/main" val="0"/>
@@ -2384,7 +2707,7 @@
                   <pic:spPr bwMode="auto">
                     <a:xfrm rot="16200000">
                       <a:off x="0" y="0"/>
-                      <a:ext cx="7333488" cy="4270248"/>
+                      <a:ext cx="6908886" cy="4023005"/>
                     </a:xfrm>
                     <a:prstGeom prst="rect">
                       <a:avLst/>
@@ -2459,6 +2782,7 @@
       <w:pPr>
         <w:keepNext/>
         <w:spacing w:line="480" w:lineRule="auto"/>
+        <w:jc w:val="center"/>
       </w:pPr>
       <w:r>
         <w:rPr>

</xml_diff>